<commit_message>
CV update! New publication!
</commit_message>
<xml_diff>
--- a/Files/download/Resume_Karabay_newVersion.docx
+++ b/Files/download/Resume_Karabay_newVersion.docx
@@ -2333,8 +2333,6 @@
           <w:u w:val="single"/>
         </w:rPr>
       </w:pPr>
-      <w:bookmarkStart w:id="0" w:name="_GoBack"/>
-      <w:bookmarkEnd w:id="0"/>
       <w:r>
         <w:rPr>
           <w:rFonts w:ascii="Cambria" w:hAnsi="Cambria"/>
@@ -2651,82 +2649,80 @@
               <w:jc w:val="both"/>
               <w:rPr>
                 <w:rFonts w:ascii="Cambria" w:hAnsi="Cambria" w:cstheme="minorHAnsi"/>
-              </w:rPr>
-            </w:pPr>
-            <w:r>
-              <w:rPr>
-                <w:rFonts w:ascii="Cambria" w:hAnsi="Cambria" w:cstheme="minorHAnsi"/>
                 <w:u w:val="single"/>
               </w:rPr>
-              <w:t>Wang, S.,</w:t>
-            </w:r>
-            <w:r>
-              <w:rPr>
-                <w:rFonts w:ascii="Cambria" w:hAnsi="Cambria" w:cstheme="minorHAnsi"/>
-              </w:rPr>
-              <w:t xml:space="preserve"> </w:t>
-            </w:r>
+            </w:pPr>
             <w:r>
               <w:rPr>
                 <w:rFonts w:ascii="Cambria" w:hAnsi="Cambria" w:cstheme="minorHAnsi"/>
                 <w:b/>
-                <w:bCs/>
-              </w:rPr>
-              <w:t>Karabay, A.,</w:t>
-            </w:r>
+              </w:rPr>
+              <w:t xml:space="preserve">Karabay, A.*, </w:t>
+            </w:r>
+            <w:proofErr w:type="spellStart"/>
             <w:r>
               <w:rPr>
                 <w:rFonts w:ascii="Cambria" w:hAnsi="Cambria" w:cstheme="minorHAnsi"/>
+                <w:bCs/>
+              </w:rPr>
+              <w:t>Nijenkamp</w:t>
+            </w:r>
+            <w:proofErr w:type="spellEnd"/>
+            <w:r>
+              <w:rPr>
+                <w:rFonts w:ascii="Cambria" w:hAnsi="Cambria" w:cstheme="minorHAnsi"/>
+                <w:bCs/>
+              </w:rPr>
+              <w:t xml:space="preserve">, R.*, </w:t>
+            </w:r>
+            <w:proofErr w:type="spellStart"/>
+            <w:r>
+              <w:rPr>
+                <w:rFonts w:ascii="Cambria" w:hAnsi="Cambria" w:cstheme="minorHAnsi"/>
+                <w:bCs/>
+              </w:rPr>
+              <w:t>Sarampalis</w:t>
+            </w:r>
+            <w:proofErr w:type="spellEnd"/>
+            <w:r>
+              <w:rPr>
+                <w:rFonts w:ascii="Cambria" w:hAnsi="Cambria" w:cstheme="minorHAnsi"/>
+                <w:bCs/>
+              </w:rPr>
+              <w:t xml:space="preserve">, A., </w:t>
+            </w:r>
+            <w:r>
+              <w:rPr>
+                <w:rFonts w:ascii="Cambria" w:hAnsi="Cambria" w:cs="Arial"/>
+              </w:rPr>
+              <w:t xml:space="preserve">&amp; </w:t>
+            </w:r>
+            <w:proofErr w:type="spellStart"/>
+            <w:r>
+              <w:rPr>
+                <w:rFonts w:ascii="Cambria" w:hAnsi="Cambria" w:cstheme="minorHAnsi"/>
+              </w:rPr>
+              <w:t>Fougnie</w:t>
+            </w:r>
+            <w:proofErr w:type="spellEnd"/>
+            <w:r>
+              <w:rPr>
+                <w:rFonts w:ascii="Cambria" w:hAnsi="Cambria" w:cstheme="minorHAnsi"/>
+              </w:rPr>
+              <w:t>, D.</w:t>
+            </w:r>
+            <w:r>
+              <w:rPr>
+                <w:rFonts w:ascii="Cambria" w:hAnsi="Cambria" w:cstheme="minorHAnsi"/>
+                <w:b/>
               </w:rPr>
               <w:t xml:space="preserve"> </w:t>
             </w:r>
             <w:r>
               <w:rPr>
-                <w:rFonts w:ascii="Cambria" w:hAnsi="Cambria" w:cs="Arial"/>
-                <w:lang w:val="nl-NL"/>
-              </w:rPr>
-              <w:t xml:space="preserve">&amp; </w:t>
-            </w:r>
-            <w:proofErr w:type="spellStart"/>
-            <w:r>
-              <w:rPr>
                 <w:rFonts w:ascii="Cambria" w:hAnsi="Cambria" w:cstheme="minorHAnsi"/>
               </w:rPr>
-              <w:t>Akyürek</w:t>
-            </w:r>
-            <w:proofErr w:type="spellEnd"/>
-            <w:r>
-              <w:rPr>
-                <w:rFonts w:ascii="Cambria" w:hAnsi="Cambria" w:cstheme="minorHAnsi"/>
-              </w:rPr>
-              <w:t>, E. G. Attentional Blur and Blink: Effects of Adaptive Attentional Scaling on Visual Awareness</w:t>
-            </w:r>
-            <w:r>
-              <w:rPr>
-                <w:rFonts w:ascii="Cambria" w:hAnsi="Cambria" w:cstheme="minorHAnsi"/>
-              </w:rPr>
-              <w:t>.</w:t>
-            </w:r>
-            <w:r>
-              <w:rPr>
-                <w:rFonts w:ascii="Cambria" w:hAnsi="Cambria" w:cstheme="minorHAnsi"/>
-              </w:rPr>
-              <w:t xml:space="preserve"> </w:t>
-            </w:r>
-            <w:hyperlink r:id="rId11" w:history="1">
-              <w:r>
-                <w:rPr>
-                  <w:rStyle w:val="Hyperlink"/>
-                  <w:rFonts w:ascii="Cambria" w:hAnsi="Cambria" w:cstheme="minorHAnsi"/>
-                </w:rPr>
-                <w:t>https://doi.org/10.31234/osf.io/zncfu</w:t>
-              </w:r>
-            </w:hyperlink>
-            <w:r>
-              <w:rPr>
-                <w:rFonts w:ascii="Cambria" w:hAnsi="Cambria" w:cstheme="minorHAnsi"/>
-              </w:rPr>
-              <w:t xml:space="preserve"> </w:t>
+              <w:t xml:space="preserve">Introducing ART: a new method of testing auditory memory with circular reproduction tasks. </w:t>
             </w:r>
           </w:p>
         </w:tc>
@@ -2738,9 +2734,9 @@
             <w:pPr>
               <w:jc w:val="both"/>
               <w:rPr>
-                <w:rFonts w:ascii="Cambria" w:hAnsi="Cambria"/>
-                <w:b/>
-                <w:bCs/>
+                <w:rFonts w:ascii="Cambria" w:hAnsi="Cambria" w:cs="Arial"/>
+                <w:bCs/>
+                <w:lang w:val="nl-NL"/>
               </w:rPr>
             </w:pPr>
             <w:r>
@@ -2765,179 +2761,66 @@
               <w:spacing w:after="60"/>
               <w:jc w:val="both"/>
               <w:rPr>
+                <w:rFonts w:ascii="Cambria" w:hAnsi="Cambria" w:cs="Arial"/>
+              </w:rPr>
+            </w:pPr>
+            <w:proofErr w:type="spellStart"/>
+            <w:r>
+              <w:rPr>
                 <w:rFonts w:ascii="Cambria" w:hAnsi="Cambria" w:cstheme="minorHAnsi"/>
-                <w:u w:val="single"/>
-              </w:rPr>
-            </w:pPr>
+              </w:rPr>
+              <w:t>Kandemir</w:t>
+            </w:r>
+            <w:proofErr w:type="spellEnd"/>
+            <w:r>
+              <w:rPr>
+                <w:rFonts w:ascii="Cambria" w:hAnsi="Cambria" w:cstheme="minorHAnsi"/>
+              </w:rPr>
+              <w:t xml:space="preserve">, G.*, Wolff, M. J. *, </w:t>
+            </w:r>
             <w:r>
               <w:rPr>
                 <w:rFonts w:ascii="Cambria" w:hAnsi="Cambria" w:cstheme="minorHAnsi"/>
                 <w:b/>
-              </w:rPr>
-              <w:t xml:space="preserve">Karabay, A.*, </w:t>
+                <w:bCs/>
+              </w:rPr>
+              <w:t>Karabay, A.,</w:t>
+            </w:r>
+            <w:r>
+              <w:rPr>
+                <w:rFonts w:ascii="Cambria" w:hAnsi="Cambria" w:cstheme="minorHAnsi"/>
+              </w:rPr>
+              <w:t xml:space="preserve"> Stokes, M. G., </w:t>
             </w:r>
             <w:proofErr w:type="spellStart"/>
             <w:r>
               <w:rPr>
                 <w:rFonts w:ascii="Cambria" w:hAnsi="Cambria" w:cstheme="minorHAnsi"/>
-                <w:bCs/>
-              </w:rPr>
-              <w:t>Nijenkamp</w:t>
+              </w:rPr>
+              <w:t>Axmacher</w:t>
             </w:r>
             <w:proofErr w:type="spellEnd"/>
             <w:r>
               <w:rPr>
                 <w:rFonts w:ascii="Cambria" w:hAnsi="Cambria" w:cstheme="minorHAnsi"/>
-                <w:bCs/>
-              </w:rPr>
-              <w:t xml:space="preserve">, R.*, </w:t>
+              </w:rPr>
+              <w:t xml:space="preserve">, N., &amp; </w:t>
             </w:r>
             <w:proofErr w:type="spellStart"/>
             <w:r>
               <w:rPr>
                 <w:rFonts w:ascii="Cambria" w:hAnsi="Cambria" w:cstheme="minorHAnsi"/>
-                <w:bCs/>
-              </w:rPr>
-              <w:t>Sarampalis</w:t>
+              </w:rPr>
+              <w:t>Akyürek</w:t>
             </w:r>
             <w:proofErr w:type="spellEnd"/>
             <w:r>
               <w:rPr>
                 <w:rFonts w:ascii="Cambria" w:hAnsi="Cambria" w:cstheme="minorHAnsi"/>
-                <w:bCs/>
-              </w:rPr>
-              <w:t xml:space="preserve">, A., </w:t>
-            </w:r>
-            <w:r>
-              <w:rPr>
-                <w:rFonts w:ascii="Cambria" w:hAnsi="Cambria" w:cs="Arial"/>
-              </w:rPr>
-              <w:t xml:space="preserve">&amp; </w:t>
-            </w:r>
-            <w:proofErr w:type="spellStart"/>
-            <w:r>
-              <w:rPr>
-                <w:rFonts w:ascii="Cambria" w:hAnsi="Cambria" w:cstheme="minorHAnsi"/>
-              </w:rPr>
-              <w:t>Fougnie</w:t>
-            </w:r>
-            <w:proofErr w:type="spellEnd"/>
-            <w:r>
-              <w:rPr>
-                <w:rFonts w:ascii="Cambria" w:hAnsi="Cambria" w:cstheme="minorHAnsi"/>
-              </w:rPr>
-              <w:t>, D.</w:t>
-            </w:r>
-            <w:r>
-              <w:rPr>
-                <w:rFonts w:ascii="Cambria" w:hAnsi="Cambria" w:cstheme="minorHAnsi"/>
-                <w:b/>
-              </w:rPr>
-              <w:t xml:space="preserve"> </w:t>
-            </w:r>
-            <w:r>
-              <w:rPr>
-                <w:rFonts w:ascii="Cambria" w:hAnsi="Cambria" w:cstheme="minorHAnsi"/>
-              </w:rPr>
-              <w:t xml:space="preserve">Introducing ART: a new method of testing auditory memory with circular reproduction tasks. </w:t>
-            </w:r>
-          </w:p>
-        </w:tc>
-        <w:tc>
-          <w:tcPr>
-            <w:tcW w:w="1615" w:type="dxa"/>
-          </w:tcPr>
-          <w:p>
-            <w:pPr>
-              <w:jc w:val="both"/>
-              <w:rPr>
-                <w:rFonts w:ascii="Cambria" w:hAnsi="Cambria" w:cs="Arial"/>
-                <w:bCs/>
-                <w:lang w:val="nl-NL"/>
-              </w:rPr>
-            </w:pPr>
-            <w:r>
-              <w:rPr>
-                <w:rFonts w:ascii="Cambria" w:hAnsi="Cambria" w:cs="Arial"/>
-                <w:bCs/>
-                <w:lang w:val="nl-NL"/>
-              </w:rPr>
-              <w:t>2023</w:t>
-            </w:r>
-          </w:p>
-        </w:tc>
-      </w:tr>
-      <w:tr>
-        <w:tc>
-          <w:tcPr>
-            <w:tcW w:w="9175" w:type="dxa"/>
-          </w:tcPr>
-          <w:p>
-            <w:pPr>
-              <w:pStyle w:val="NoSpacing"/>
-              <w:spacing w:after="60"/>
-              <w:jc w:val="both"/>
-              <w:rPr>
-                <w:rFonts w:ascii="Cambria" w:hAnsi="Cambria" w:cs="Arial"/>
-              </w:rPr>
-            </w:pPr>
-            <w:proofErr w:type="spellStart"/>
-            <w:r>
-              <w:rPr>
-                <w:rFonts w:ascii="Cambria" w:hAnsi="Cambria" w:cstheme="minorHAnsi"/>
-              </w:rPr>
-              <w:t>Kandemir</w:t>
-            </w:r>
-            <w:proofErr w:type="spellEnd"/>
-            <w:r>
-              <w:rPr>
-                <w:rFonts w:ascii="Cambria" w:hAnsi="Cambria" w:cstheme="minorHAnsi"/>
-              </w:rPr>
-              <w:t xml:space="preserve">, G.*, Wolff, M. J. *, </w:t>
-            </w:r>
-            <w:r>
-              <w:rPr>
-                <w:rFonts w:ascii="Cambria" w:hAnsi="Cambria" w:cstheme="minorHAnsi"/>
-                <w:b/>
-                <w:bCs/>
-              </w:rPr>
-              <w:t>Karabay, A.,</w:t>
-            </w:r>
-            <w:r>
-              <w:rPr>
-                <w:rFonts w:ascii="Cambria" w:hAnsi="Cambria" w:cstheme="minorHAnsi"/>
-              </w:rPr>
-              <w:t xml:space="preserve"> Stokes, M. G., </w:t>
-            </w:r>
-            <w:proofErr w:type="spellStart"/>
-            <w:r>
-              <w:rPr>
-                <w:rFonts w:ascii="Cambria" w:hAnsi="Cambria" w:cstheme="minorHAnsi"/>
-              </w:rPr>
-              <w:t>Axmacher</w:t>
-            </w:r>
-            <w:proofErr w:type="spellEnd"/>
-            <w:r>
-              <w:rPr>
-                <w:rFonts w:ascii="Cambria" w:hAnsi="Cambria" w:cstheme="minorHAnsi"/>
-              </w:rPr>
-              <w:t xml:space="preserve">, N., &amp; </w:t>
-            </w:r>
-            <w:proofErr w:type="spellStart"/>
-            <w:r>
-              <w:rPr>
-                <w:rFonts w:ascii="Cambria" w:hAnsi="Cambria" w:cstheme="minorHAnsi"/>
-              </w:rPr>
-              <w:t>Akyürek</w:t>
-            </w:r>
-            <w:proofErr w:type="spellEnd"/>
-            <w:r>
-              <w:rPr>
-                <w:rFonts w:ascii="Cambria" w:hAnsi="Cambria" w:cstheme="minorHAnsi"/>
               </w:rPr>
               <w:t xml:space="preserve">, E. G. Concurrent maintenance of both veridical and transformed working memory representations. </w:t>
             </w:r>
-            <w:hyperlink r:id="rId12" w:history="1">
+            <w:hyperlink r:id="rId11" w:history="1">
               <w:r>
                 <w:rPr>
                   <w:rStyle w:val="Hyperlink"/>
@@ -3041,7 +2924,7 @@
               </w:rPr>
               <w:t xml:space="preserve">, E. G. Which visual working memory model accounts best for target representation in the attentional blink? </w:t>
             </w:r>
-            <w:hyperlink r:id="rId13" w:history="1">
+            <w:hyperlink r:id="rId12" w:history="1">
               <w:r>
                 <w:rPr>
                   <w:rStyle w:val="Hyperlink"/>
@@ -3124,7 +3007,7 @@
               </w:rPr>
               <w:t xml:space="preserve"> Alvarez, G., &amp; Brady, T. F. If at first you don’t succeed, try, try again: Second chances reveal more information in working memory. </w:t>
             </w:r>
-            <w:hyperlink r:id="rId14" w:history="1">
+            <w:hyperlink r:id="rId13" w:history="1">
               <w:r>
                 <w:rPr>
                   <w:rStyle w:val="Hyperlink"/>
@@ -3234,8 +3117,13 @@
       <w:tblGrid>
         <w:gridCol w:w="9175"/>
         <w:gridCol w:w="1615"/>
+        <w:gridCol w:w="10"/>
       </w:tblGrid>
       <w:tr>
+        <w:trPr>
+          <w:gridAfter w:val="1"/>
+          <w:wAfter w:w="10" w:type="dxa"/>
+        </w:trPr>
         <w:tc>
           <w:tcPr>
             <w:tcW w:w="9175" w:type="dxa"/>
@@ -3247,14 +3135,167 @@
               <w:jc w:val="both"/>
               <w:rPr>
                 <w:rFonts w:ascii="Cambria" w:hAnsi="Cambria" w:cs="Arial"/>
-                <w:bCs/>
-                <w:iCs/>
+              </w:rPr>
+            </w:pPr>
+            <w:r>
+              <w:rPr>
+                <w:rFonts w:ascii="Cambria" w:hAnsi="Cambria" w:cstheme="minorHAnsi"/>
                 <w:u w:val="single"/>
               </w:rPr>
-            </w:pPr>
+              <w:t>Wang, S.,</w:t>
+            </w:r>
+            <w:r>
+              <w:rPr>
+                <w:rFonts w:ascii="Cambria" w:hAnsi="Cambria" w:cstheme="minorHAnsi"/>
+              </w:rPr>
+              <w:t xml:space="preserve"> </w:t>
+            </w:r>
+            <w:r>
+              <w:rPr>
+                <w:rFonts w:ascii="Cambria" w:hAnsi="Cambria" w:cstheme="minorHAnsi"/>
+                <w:b/>
+                <w:bCs/>
+              </w:rPr>
+              <w:t>Karabay, A.,</w:t>
+            </w:r>
+            <w:r>
+              <w:rPr>
+                <w:rFonts w:ascii="Cambria" w:hAnsi="Cambria" w:cstheme="minorHAnsi"/>
+              </w:rPr>
+              <w:t xml:space="preserve"> </w:t>
+            </w:r>
+            <w:r>
+              <w:rPr>
+                <w:rFonts w:ascii="Cambria" w:hAnsi="Cambria" w:cs="Arial"/>
+                <w:lang w:val="nl-NL"/>
+              </w:rPr>
+              <w:t xml:space="preserve">&amp; </w:t>
+            </w:r>
             <w:proofErr w:type="spellStart"/>
             <w:r>
               <w:rPr>
+                <w:rFonts w:ascii="Cambria" w:hAnsi="Cambria" w:cstheme="minorHAnsi"/>
+              </w:rPr>
+              <w:t>Akyürek</w:t>
+            </w:r>
+            <w:proofErr w:type="spellEnd"/>
+            <w:r>
+              <w:rPr>
+                <w:rFonts w:ascii="Cambria" w:hAnsi="Cambria" w:cstheme="minorHAnsi"/>
+              </w:rPr>
+              <w:t>, E. G. Attentional Blur and Blink: Effects of Adaptive Attentional Scaling on Visual Awareness</w:t>
+            </w:r>
+            <w:r>
+              <w:rPr>
+                <w:rFonts w:ascii="Cambria" w:hAnsi="Cambria" w:cstheme="minorHAnsi"/>
+              </w:rPr>
+              <w:t>.</w:t>
+            </w:r>
+            <w:r>
+              <w:rPr>
+                <w:rFonts w:ascii="Cambria" w:hAnsi="Cambria" w:cstheme="minorHAnsi"/>
+              </w:rPr>
+              <w:t xml:space="preserve"> </w:t>
+            </w:r>
+            <w:r>
+              <w:rPr>
+                <w:rFonts w:ascii="Cambria" w:hAnsi="Cambria" w:cstheme="minorHAnsi"/>
+                <w:i/>
+                <w:iCs/>
+              </w:rPr>
+              <w:t>Consciousness and Cognition</w:t>
+            </w:r>
+            <w:r>
+              <w:rPr>
+                <w:rFonts w:ascii="Cambria" w:hAnsi="Cambria" w:cstheme="minorHAnsi"/>
+                <w:i/>
+                <w:iCs/>
+              </w:rPr>
+              <w:t xml:space="preserve">. </w:t>
+            </w:r>
+            <w:r>
+              <w:rPr>
+                <w:rFonts w:ascii="Cambria" w:hAnsi="Cambria" w:cstheme="minorHAnsi"/>
+              </w:rPr>
+              <w:t xml:space="preserve">[in press; preprint link </w:t>
+            </w:r>
+            <w:hyperlink r:id="rId14" w:history="1">
+              <w:r>
+                <w:rPr>
+                  <w:rStyle w:val="Hyperlink"/>
+                  <w:rFonts w:ascii="Cambria" w:hAnsi="Cambria" w:cstheme="minorHAnsi"/>
+                </w:rPr>
+                <w:t>https://doi.org/10.31234/osf.io/zncfu</w:t>
+              </w:r>
+            </w:hyperlink>
+            <w:r>
+              <w:rPr>
+                <w:rFonts w:ascii="Cambria" w:hAnsi="Cambria" w:cstheme="minorHAnsi"/>
+              </w:rPr>
+              <w:t xml:space="preserve"> </w:t>
+            </w:r>
+            <w:r>
+              <w:rPr>
+                <w:rFonts w:ascii="Cambria" w:hAnsi="Cambria" w:cstheme="minorHAnsi"/>
+              </w:rPr>
+              <w:t>]</w:t>
+            </w:r>
+            <w:bookmarkStart w:id="0" w:name="_GoBack"/>
+            <w:bookmarkEnd w:id="0"/>
+          </w:p>
+        </w:tc>
+        <w:tc>
+          <w:tcPr>
+            <w:tcW w:w="1615" w:type="dxa"/>
+          </w:tcPr>
+          <w:p>
+            <w:pPr>
+              <w:jc w:val="both"/>
+              <w:rPr>
+                <w:rFonts w:ascii="Cambria" w:hAnsi="Cambria" w:cs="Arial"/>
+                <w:bCs/>
+                <w:lang w:val="nl-NL"/>
+              </w:rPr>
+            </w:pPr>
+            <w:r>
+              <w:rPr>
+                <w:rFonts w:ascii="Cambria" w:hAnsi="Cambria" w:cs="Arial"/>
+                <w:bCs/>
+                <w:lang w:val="nl-NL"/>
+              </w:rPr>
+              <w:t>202</w:t>
+            </w:r>
+            <w:r>
+              <w:rPr>
+                <w:rFonts w:ascii="Cambria" w:hAnsi="Cambria" w:cs="Arial"/>
+                <w:bCs/>
+                <w:lang w:val="nl-NL"/>
+              </w:rPr>
+              <w:t>4</w:t>
+            </w:r>
+          </w:p>
+        </w:tc>
+      </w:tr>
+      <w:tr>
+        <w:tc>
+          <w:tcPr>
+            <w:tcW w:w="9175" w:type="dxa"/>
+          </w:tcPr>
+          <w:p>
+            <w:pPr>
+              <w:pStyle w:val="NoSpacing"/>
+              <w:spacing w:after="60"/>
+              <w:jc w:val="both"/>
+              <w:rPr>
+                <w:rFonts w:ascii="Cambria" w:hAnsi="Cambria" w:cs="Arial"/>
+                <w:bCs/>
+                <w:iCs/>
+                <w:u w:val="single"/>
+              </w:rPr>
+            </w:pPr>
+            <w:proofErr w:type="spellStart"/>
+            <w:r>
+              <w:rPr>
                 <w:rFonts w:ascii="Cambria" w:hAnsi="Cambria" w:cs="Arial"/>
               </w:rPr>
               <w:t>Altınok</w:t>
@@ -3348,7 +3389,8 @@
         </w:tc>
         <w:tc>
           <w:tcPr>
-            <w:tcW w:w="1615" w:type="dxa"/>
+            <w:tcW w:w="1625" w:type="dxa"/>
+            <w:gridSpan w:val="2"/>
           </w:tcPr>
           <w:p>
             <w:pPr>
@@ -3472,7 +3514,8 @@
         </w:tc>
         <w:tc>
           <w:tcPr>
-            <w:tcW w:w="1615" w:type="dxa"/>
+            <w:tcW w:w="1625" w:type="dxa"/>
+            <w:gridSpan w:val="2"/>
           </w:tcPr>
           <w:p>
             <w:pPr>
@@ -3597,7 +3640,8 @@
         </w:tc>
         <w:tc>
           <w:tcPr>
-            <w:tcW w:w="1615" w:type="dxa"/>
+            <w:tcW w:w="1625" w:type="dxa"/>
+            <w:gridSpan w:val="2"/>
           </w:tcPr>
           <w:p>
             <w:pPr>
@@ -3695,7 +3739,8 @@
         </w:tc>
         <w:tc>
           <w:tcPr>
-            <w:tcW w:w="1615" w:type="dxa"/>
+            <w:tcW w:w="1625" w:type="dxa"/>
+            <w:gridSpan w:val="2"/>
           </w:tcPr>
           <w:p>
             <w:pPr>
@@ -3816,7 +3861,8 @@
         </w:tc>
         <w:tc>
           <w:tcPr>
-            <w:tcW w:w="1615" w:type="dxa"/>
+            <w:tcW w:w="1625" w:type="dxa"/>
+            <w:gridSpan w:val="2"/>
           </w:tcPr>
           <w:p>
             <w:pPr>
@@ -3905,7 +3951,8 @@
         </w:tc>
         <w:tc>
           <w:tcPr>
-            <w:tcW w:w="1615" w:type="dxa"/>
+            <w:tcW w:w="1625" w:type="dxa"/>
+            <w:gridSpan w:val="2"/>
           </w:tcPr>
           <w:p>
             <w:pPr>
@@ -4027,7 +4074,8 @@
         </w:tc>
         <w:tc>
           <w:tcPr>
-            <w:tcW w:w="1615" w:type="dxa"/>
+            <w:tcW w:w="1625" w:type="dxa"/>
+            <w:gridSpan w:val="2"/>
           </w:tcPr>
           <w:p>
             <w:pPr>
@@ -4130,7 +4178,8 @@
         </w:tc>
         <w:tc>
           <w:tcPr>
-            <w:tcW w:w="1615" w:type="dxa"/>
+            <w:tcW w:w="1625" w:type="dxa"/>
+            <w:gridSpan w:val="2"/>
           </w:tcPr>
           <w:p>
             <w:pPr>
@@ -4229,7 +4278,8 @@
         </w:tc>
         <w:tc>
           <w:tcPr>
-            <w:tcW w:w="1615" w:type="dxa"/>
+            <w:tcW w:w="1625" w:type="dxa"/>
+            <w:gridSpan w:val="2"/>
           </w:tcPr>
           <w:p>
             <w:pPr>
@@ -15439,7 +15489,7 @@
 </file>
 
 <file path=customXml/itemProps1.xml><?xml version="1.0" encoding="utf-8"?>
-<ds:datastoreItem xmlns:ds="http://schemas.openxmlformats.org/officeDocument/2006/customXml" ds:itemID="{D6246929-5011-439D-AFEC-A4A90E94AD65}">
+<ds:datastoreItem xmlns:ds="http://schemas.openxmlformats.org/officeDocument/2006/customXml" ds:itemID="{AFA550C9-C4E0-49ED-B7E2-A477817FB2F6}">
   <ds:schemaRefs>
     <ds:schemaRef ds:uri="http://schemas.openxmlformats.org/officeDocument/2006/bibliography"/>
   </ds:schemaRefs>

</xml_diff>